<commit_message>
email and generate password
</commit_message>
<xml_diff>
--- a/Tutorials Used for the assignment.docx
+++ b/Tutorials Used for the assignment.docx
@@ -8,6 +8,7 @@
           <w:b/>
         </w:rPr>
       </w:pPr>
+      <w:bookmarkStart w:id="0" w:name="_GoBack"/>
       <w:r>
         <w:rPr>
           <w:b/>
@@ -15,13 +16,82 @@
         <w:t>Tutorials Used for the assignment:</w:t>
       </w:r>
     </w:p>
-    <w:p/>
     <w:p>
-      <w:bookmarkStart w:id="0" w:name="_GoBack"/>
-      <w:bookmarkEnd w:id="0"/>
+      <w:pPr>
+        <w:spacing w:line="360" w:lineRule="auto"/>
+      </w:pPr>
+    </w:p>
+    <w:p>
+      <w:pPr>
+        <w:pStyle w:val="ListParagraph"/>
+        <w:numPr>
+          <w:ilvl w:val="0"/>
+          <w:numId w:val="1"/>
+        </w:numPr>
+        <w:spacing w:line="360" w:lineRule="auto"/>
+      </w:pPr>
+      <w:hyperlink r:id="rId5" w:history="1">
+        <w:r>
+          <w:rPr>
+            <w:rStyle w:val="Hyperlink"/>
+          </w:rPr>
+          <w:t>https://stackoverflow.com/questions/20738329/how-to-call-a-php-function-on-the-click-of-a-button</w:t>
+        </w:r>
+      </w:hyperlink>
+    </w:p>
+    <w:p>
+      <w:pPr>
+        <w:pStyle w:val="ListParagraph"/>
+        <w:numPr>
+          <w:ilvl w:val="0"/>
+          <w:numId w:val="1"/>
+        </w:numPr>
+        <w:spacing w:line="360" w:lineRule="auto"/>
+      </w:pPr>
+      <w:hyperlink r:id="rId6" w:history="1">
+        <w:r>
+          <w:rPr>
+            <w:rStyle w:val="Hyperlink"/>
+          </w:rPr>
+          <w:t>https://www.phpjabbers.com/generate-a-random-password-with-php-php70.html</w:t>
+        </w:r>
+      </w:hyperlink>
+    </w:p>
+    <w:p>
+      <w:pPr>
+        <w:pStyle w:val="ListParagraph"/>
+        <w:numPr>
+          <w:ilvl w:val="0"/>
+          <w:numId w:val="1"/>
+        </w:numPr>
+        <w:spacing w:line="360" w:lineRule="auto"/>
+      </w:pPr>
+      <w:hyperlink r:id="rId7" w:history="1">
+        <w:r>
+          <w:rPr>
+            <w:rStyle w:val="Hyperlink"/>
+          </w:rPr>
+          <w:t>https://hugh.blog/2012/04/23/simple-way-to-generate-a-random-password-in-php/</w:t>
+        </w:r>
+      </w:hyperlink>
+    </w:p>
+    <w:p>
+      <w:pPr>
+        <w:spacing w:line="360" w:lineRule="auto"/>
+      </w:pPr>
+    </w:p>
+    <w:p>
+      <w:pPr>
+        <w:spacing w:line="360" w:lineRule="auto"/>
+      </w:pPr>
+    </w:p>
+    <w:p>
+      <w:pPr>
+        <w:spacing w:line="360" w:lineRule="auto"/>
+      </w:pPr>
     </w:p>
     <w:p/>
-    <w:p/>
+    <w:bookmarkEnd w:id="0"/>
     <w:sectPr>
       <w:pgSz w:w="12240" w:h="15840"/>
       <w:pgMar w:top="1440" w:right="1440" w:bottom="1440" w:left="1440" w:header="708" w:footer="708" w:gutter="0"/>
@@ -30,6 +100,126 @@
     </w:sectPr>
   </w:body>
 </w:document>
+</file>
+
+<file path=word/numbering.xml><?xml version="1.0" encoding="utf-8"?>
+<w:numbering xmlns:wpc="http://schemas.microsoft.com/office/word/2010/wordprocessingCanvas" xmlns:mo="http://schemas.microsoft.com/office/mac/office/2008/main" xmlns:mc="http://schemas.openxmlformats.org/markup-compatibility/2006" xmlns:mv="urn:schemas-microsoft-com:mac:vml" xmlns:o="urn:schemas-microsoft-com:office:office" xmlns:r="http://schemas.openxmlformats.org/officeDocument/2006/relationships" xmlns:m="http://schemas.openxmlformats.org/officeDocument/2006/math" xmlns:v="urn:schemas-microsoft-com:vml" xmlns:wp14="http://schemas.microsoft.com/office/word/2010/wordprocessingDrawing" xmlns:wp="http://schemas.openxmlformats.org/drawingml/2006/wordprocessingDrawing" xmlns:w10="urn:schemas-microsoft-com:office:word" xmlns:w="http://schemas.openxmlformats.org/wordprocessingml/2006/main" xmlns:w14="http://schemas.microsoft.com/office/word/2010/wordml" xmlns:w15="http://schemas.microsoft.com/office/word/2012/wordml" xmlns:wpg="http://schemas.microsoft.com/office/word/2010/wordprocessingGroup" xmlns:wpi="http://schemas.microsoft.com/office/word/2010/wordprocessingInk" xmlns:wne="http://schemas.microsoft.com/office/word/2006/wordml" xmlns:wps="http://schemas.microsoft.com/office/word/2010/wordprocessingShape" mc:Ignorable="w14 w15 wp14">
+  <w:abstractNum w:abstractNumId="0">
+    <w:nsid w:val="08ED0B33"/>
+    <w:multiLevelType w:val="hybridMultilevel"/>
+    <w:tmpl w:val="5CACAE32"/>
+    <w:lvl w:ilvl="0" w:tplc="8F6A3D0C">
+      <w:numFmt w:val="bullet"/>
+      <w:lvlText w:val="-"/>
+      <w:lvlJc w:val="left"/>
+      <w:pPr>
+        <w:ind w:left="720" w:hanging="360"/>
+      </w:pPr>
+      <w:rPr>
+        <w:rFonts w:ascii="Calibri" w:eastAsiaTheme="minorHAnsi" w:hAnsi="Calibri" w:cstheme="minorBidi" w:hint="default"/>
+      </w:rPr>
+    </w:lvl>
+    <w:lvl w:ilvl="1" w:tplc="04090003" w:tentative="1">
+      <w:start w:val="1"/>
+      <w:numFmt w:val="bullet"/>
+      <w:lvlText w:val="o"/>
+      <w:lvlJc w:val="left"/>
+      <w:pPr>
+        <w:ind w:left="1440" w:hanging="360"/>
+      </w:pPr>
+      <w:rPr>
+        <w:rFonts w:ascii="Courier New" w:hAnsi="Courier New" w:cs="Courier New" w:hint="default"/>
+      </w:rPr>
+    </w:lvl>
+    <w:lvl w:ilvl="2" w:tplc="04090005" w:tentative="1">
+      <w:start w:val="1"/>
+      <w:numFmt w:val="bullet"/>
+      <w:lvlText w:val=""/>
+      <w:lvlJc w:val="left"/>
+      <w:pPr>
+        <w:ind w:left="2160" w:hanging="360"/>
+      </w:pPr>
+      <w:rPr>
+        <w:rFonts w:ascii="Wingdings" w:hAnsi="Wingdings" w:hint="default"/>
+      </w:rPr>
+    </w:lvl>
+    <w:lvl w:ilvl="3" w:tplc="04090001" w:tentative="1">
+      <w:start w:val="1"/>
+      <w:numFmt w:val="bullet"/>
+      <w:lvlText w:val=""/>
+      <w:lvlJc w:val="left"/>
+      <w:pPr>
+        <w:ind w:left="2880" w:hanging="360"/>
+      </w:pPr>
+      <w:rPr>
+        <w:rFonts w:ascii="Symbol" w:hAnsi="Symbol" w:hint="default"/>
+      </w:rPr>
+    </w:lvl>
+    <w:lvl w:ilvl="4" w:tplc="04090003" w:tentative="1">
+      <w:start w:val="1"/>
+      <w:numFmt w:val="bullet"/>
+      <w:lvlText w:val="o"/>
+      <w:lvlJc w:val="left"/>
+      <w:pPr>
+        <w:ind w:left="3600" w:hanging="360"/>
+      </w:pPr>
+      <w:rPr>
+        <w:rFonts w:ascii="Courier New" w:hAnsi="Courier New" w:cs="Courier New" w:hint="default"/>
+      </w:rPr>
+    </w:lvl>
+    <w:lvl w:ilvl="5" w:tplc="04090005" w:tentative="1">
+      <w:start w:val="1"/>
+      <w:numFmt w:val="bullet"/>
+      <w:lvlText w:val=""/>
+      <w:lvlJc w:val="left"/>
+      <w:pPr>
+        <w:ind w:left="4320" w:hanging="360"/>
+      </w:pPr>
+      <w:rPr>
+        <w:rFonts w:ascii="Wingdings" w:hAnsi="Wingdings" w:hint="default"/>
+      </w:rPr>
+    </w:lvl>
+    <w:lvl w:ilvl="6" w:tplc="04090001" w:tentative="1">
+      <w:start w:val="1"/>
+      <w:numFmt w:val="bullet"/>
+      <w:lvlText w:val=""/>
+      <w:lvlJc w:val="left"/>
+      <w:pPr>
+        <w:ind w:left="5040" w:hanging="360"/>
+      </w:pPr>
+      <w:rPr>
+        <w:rFonts w:ascii="Symbol" w:hAnsi="Symbol" w:hint="default"/>
+      </w:rPr>
+    </w:lvl>
+    <w:lvl w:ilvl="7" w:tplc="04090003" w:tentative="1">
+      <w:start w:val="1"/>
+      <w:numFmt w:val="bullet"/>
+      <w:lvlText w:val="o"/>
+      <w:lvlJc w:val="left"/>
+      <w:pPr>
+        <w:ind w:left="5760" w:hanging="360"/>
+      </w:pPr>
+      <w:rPr>
+        <w:rFonts w:ascii="Courier New" w:hAnsi="Courier New" w:cs="Courier New" w:hint="default"/>
+      </w:rPr>
+    </w:lvl>
+    <w:lvl w:ilvl="8" w:tplc="04090005" w:tentative="1">
+      <w:start w:val="1"/>
+      <w:numFmt w:val="bullet"/>
+      <w:lvlText w:val=""/>
+      <w:lvlJc w:val="left"/>
+      <w:pPr>
+        <w:ind w:left="6480" w:hanging="360"/>
+      </w:pPr>
+      <w:rPr>
+        <w:rFonts w:ascii="Wingdings" w:hAnsi="Wingdings" w:hint="default"/>
+      </w:rPr>
+    </w:lvl>
+  </w:abstractNum>
+  <w:num w:numId="1">
+    <w:abstractNumId w:val="0"/>
+  </w:num>
+</w:numbering>
 </file>
 
 <file path=word/styles.xml><?xml version="1.0" encoding="utf-8"?>
@@ -436,7 +626,6 @@
   <w:style w:type="character" w:default="1" w:styleId="DefaultParagraphFont">
     <w:name w:val="Default Paragraph Font"/>
     <w:uiPriority w:val="1"/>
-    <w:semiHidden/>
     <w:unhideWhenUsed/>
   </w:style>
   <w:style w:type="table" w:default="1" w:styleId="TableNormal">
@@ -482,6 +671,17 @@
       <w:color w:val="954F72" w:themeColor="followedHyperlink"/>
       <w:u w:val="single"/>
     </w:rPr>
+  </w:style>
+  <w:style w:type="paragraph" w:styleId="ListParagraph">
+    <w:name w:val="List Paragraph"/>
+    <w:basedOn w:val="Normal"/>
+    <w:uiPriority w:val="34"/>
+    <w:qFormat/>
+    <w:rsid w:val="002C721F"/>
+    <w:pPr>
+      <w:ind w:left="720"/>
+      <w:contextualSpacing/>
+    </w:pPr>
   </w:style>
 </w:styles>
 </file>

</xml_diff>

<commit_message>
hash and verify password
</commit_message>
<xml_diff>
--- a/Tutorials Used for the assignment.docx
+++ b/Tutorials Used for the assignment.docx
@@ -8,16 +8,24 @@
           <w:b/>
         </w:rPr>
       </w:pPr>
-      <w:bookmarkStart w:id="0" w:name="_GoBack"/>
       <w:r>
         <w:rPr>
           <w:b/>
         </w:rPr>
-        <w:t>Tutorials Used for the assignment:</w:t>
+        <w:t>Tutorials u</w:t>
+      </w:r>
+      <w:bookmarkStart w:id="0" w:name="_GoBack"/>
+      <w:bookmarkEnd w:id="0"/>
+      <w:r>
+        <w:rPr>
+          <w:b/>
+        </w:rPr>
+        <w:t>sed for the assignment:</w:t>
       </w:r>
     </w:p>
     <w:p>
       <w:pPr>
+        <w:pStyle w:val="ListParagraph"/>
         <w:spacing w:line="360" w:lineRule="auto"/>
       </w:pPr>
     </w:p>
@@ -31,24 +39,6 @@
         <w:spacing w:line="360" w:lineRule="auto"/>
       </w:pPr>
       <w:hyperlink r:id="rId5" w:history="1">
-        <w:r>
-          <w:rPr>
-            <w:rStyle w:val="Hyperlink"/>
-          </w:rPr>
-          <w:t>https://stackoverflow.com/questions/20738329/how-to-call-a-php-function-on-the-click-of-a-button</w:t>
-        </w:r>
-      </w:hyperlink>
-    </w:p>
-    <w:p>
-      <w:pPr>
-        <w:pStyle w:val="ListParagraph"/>
-        <w:numPr>
-          <w:ilvl w:val="0"/>
-          <w:numId w:val="1"/>
-        </w:numPr>
-        <w:spacing w:line="360" w:lineRule="auto"/>
-      </w:pPr>
-      <w:hyperlink r:id="rId6" w:history="1">
         <w:r>
           <w:rPr>
             <w:rStyle w:val="Hyperlink"/>
@@ -65,8 +55,13 @@
           <w:numId w:val="1"/>
         </w:numPr>
         <w:spacing w:line="360" w:lineRule="auto"/>
-      </w:pPr>
-      <w:hyperlink r:id="rId7" w:history="1">
+        <w:rPr>
+          <w:rStyle w:val="Hyperlink"/>
+          <w:color w:val="auto"/>
+          <w:u w:val="none"/>
+        </w:rPr>
+      </w:pPr>
+      <w:hyperlink r:id="rId6" w:history="1">
         <w:r>
           <w:rPr>
             <w:rStyle w:val="Hyperlink"/>
@@ -77,21 +72,84 @@
     </w:p>
     <w:p>
       <w:pPr>
+        <w:pStyle w:val="ListParagraph"/>
+        <w:numPr>
+          <w:ilvl w:val="0"/>
+          <w:numId w:val="1"/>
+        </w:numPr>
         <w:spacing w:line="360" w:lineRule="auto"/>
       </w:pPr>
+      <w:hyperlink r:id="rId7" w:history="1">
+        <w:r>
+          <w:rPr>
+            <w:rStyle w:val="Hyperlink"/>
+          </w:rPr>
+          <w:t>http://php.net/manual/en/function.password-hash.php</w:t>
+        </w:r>
+      </w:hyperlink>
     </w:p>
     <w:p>
       <w:pPr>
+        <w:pStyle w:val="ListParagraph"/>
+        <w:numPr>
+          <w:ilvl w:val="0"/>
+          <w:numId w:val="1"/>
+        </w:numPr>
         <w:spacing w:line="360" w:lineRule="auto"/>
       </w:pPr>
+      <w:hyperlink r:id="rId8" w:history="1">
+        <w:r>
+          <w:rPr>
+            <w:rStyle w:val="Hyperlink"/>
+          </w:rPr>
+          <w:t>http://php.net/manual/en/function.password-verify.php</w:t>
+        </w:r>
+      </w:hyperlink>
     </w:p>
     <w:p>
       <w:pPr>
+        <w:pStyle w:val="ListParagraph"/>
+        <w:numPr>
+          <w:ilvl w:val="0"/>
+          <w:numId w:val="1"/>
+        </w:numPr>
+        <w:spacing w:line="360" w:lineRule="auto"/>
+      </w:pPr>
+      <w:hyperlink r:id="rId9" w:history="1">
+        <w:r>
+          <w:rPr>
+            <w:rStyle w:val="Hyperlink"/>
+          </w:rPr>
+          <w:t>https://codeaddiction.net/articles/4/hash-and-verify-passwords-in-php---the-right-way</w:t>
+        </w:r>
+      </w:hyperlink>
+    </w:p>
+    <w:p>
+      <w:pPr>
+        <w:pStyle w:val="ListParagraph"/>
+        <w:numPr>
+          <w:ilvl w:val="0"/>
+          <w:numId w:val="1"/>
+        </w:numPr>
+        <w:spacing w:line="360" w:lineRule="auto"/>
+      </w:pPr>
+    </w:p>
+    <w:p>
+      <w:pPr>
+        <w:spacing w:line="360" w:lineRule="auto"/>
+      </w:pPr>
+    </w:p>
+    <w:p>
+      <w:pPr>
+        <w:spacing w:line="360" w:lineRule="auto"/>
+      </w:pPr>
+    </w:p>
+    <w:p>
+      <w:pPr>
         <w:spacing w:line="360" w:lineRule="auto"/>
       </w:pPr>
     </w:p>
     <w:p/>
-    <w:bookmarkEnd w:id="0"/>
     <w:sectPr>
       <w:pgSz w:w="12240" w:h="15840"/>
       <w:pgMar w:top="1440" w:right="1440" w:bottom="1440" w:left="1440" w:header="708" w:footer="708" w:gutter="0"/>
@@ -626,6 +684,7 @@
   <w:style w:type="character" w:default="1" w:styleId="DefaultParagraphFont">
     <w:name w:val="Default Paragraph Font"/>
     <w:uiPriority w:val="1"/>
+    <w:semiHidden/>
     <w:unhideWhenUsed/>
   </w:style>
   <w:style w:type="table" w:default="1" w:styleId="TableNormal">

</xml_diff>